<commit_message>
Added registration user story
minor changes to sign in
</commit_message>
<xml_diff>
--- a/SRS and User stories with acceptance criteria/Sign in.docx
+++ b/SRS and User stories with acceptance criteria/Sign in.docx
@@ -28,39 +28,33 @@
     </w:p>
     <w:p>
       <w:r>
-        <w:t>From the Sign In page the user must enter valid E-mail address and correspon</w:t>
+        <w:t>From the Sign In page the user must enter valid E-mail address and corresponding password which exist in the database in order to Log in</w:t>
+      </w:r>
+    </w:p>
+    <w:p>
+      <w:r>
+        <w:t>If the user enters valid E-mail and Password which are included in the database the user must click Sign in button in order to Log in</w:t>
+      </w:r>
+    </w:p>
+    <w:p>
+      <w:r>
+        <w:t>If the user enters invalid E-mail address without “@” inside it the field must change its color to red</w:t>
+      </w:r>
+    </w:p>
+    <w:p>
+      <w:r>
+        <w:t>If the user enters invalid E-mail address without “@” and clicks Sign In pop-up saying “Please enter an Email address” must appear</w:t>
+      </w:r>
+    </w:p>
+    <w:p>
+      <w:r>
+        <w:t xml:space="preserve">After the user has entered valid data to the fields he must be redirected to the </w:t>
+      </w:r>
+      <w:r>
+        <w:t>Welcome Page</w:t>
       </w:r>
       <w:bookmarkStart w:id="0" w:name="_GoBack"/>
       <w:bookmarkEnd w:id="0"/>
-      <w:r>
-        <w:t>ding password which exist in the database in order to Log in</w:t>
-      </w:r>
-    </w:p>
-    <w:p>
-      <w:r>
-        <w:t>If the user enters valid E-mail and Password which are included in the database the user must click Sign in button in order to Log in</w:t>
-      </w:r>
-    </w:p>
-    <w:p>
-      <w:r>
-        <w:t>If the user enters invalid E-mail address without “@” inside it the field must change its color to red</w:t>
-      </w:r>
-    </w:p>
-    <w:p>
-      <w:r>
-        <w:t>If the user enters</w:t>
-      </w:r>
-      <w:r>
-        <w:t xml:space="preserve"> invalid E-mail address without “@”</w:t>
-      </w:r>
-      <w:r>
-        <w:t xml:space="preserve"> and clicks Sign In pop-up saying “Please enter an Email address” must appear</w:t>
-      </w:r>
-    </w:p>
-    <w:p>
-      <w:r>
-        <w:t>After the user has entered valid data to the fields he must be redirected to the Home Page</w:t>
-      </w:r>
     </w:p>
     <w:sectPr>
       <w:pgSz w:w="12240" w:h="15840"/>

</xml_diff>